<commit_message>
Creacion de base de datos en SQL, creacion de las primeras tablas
</commit_message>
<xml_diff>
--- a/documentacion/Capturas.docx
+++ b/documentacion/Capturas.docx
@@ -7,164 +7,23 @@
         <w:t>Carlos Orozco</w:t>
       </w:r>
     </w:p>
-    <w:p>
-      <w:r>
-        <w:rPr>
-          <w:noProof/>
-        </w:rPr>
-        <w:drawing>
-          <wp:inline distT="0" distB="0" distL="0" distR="0" wp14:anchorId="769DD528" wp14:editId="769DD529">
-            <wp:extent cx="5612130" cy="3153410"/>
-            <wp:effectExtent l="0" t="0" r="7620" b="8890"/>
-            <wp:docPr id="1" name="Imagen 1"/>
-            <wp:cNvGraphicFramePr>
-              <a:graphicFrameLocks xmlns:a="http://schemas.openxmlformats.org/drawingml/2006/main" noChangeAspect="1"/>
-            </wp:cNvGraphicFramePr>
-            <a:graphic xmlns:a="http://schemas.openxmlformats.org/drawingml/2006/main">
-              <a:graphicData uri="http://schemas.openxmlformats.org/drawingml/2006/picture">
-                <pic:pic xmlns:pic="http://schemas.openxmlformats.org/drawingml/2006/picture">
-                  <pic:nvPicPr>
-                    <pic:cNvPr id="1" name="Imagen 1"/>
-                    <pic:cNvPicPr>
-                      <a:picLocks noChangeAspect="1"/>
-                    </pic:cNvPicPr>
-                  </pic:nvPicPr>
-                  <pic:blipFill>
-                    <a:blip r:embed="rId6"/>
-                    <a:stretch>
-                      <a:fillRect/>
-                    </a:stretch>
-                  </pic:blipFill>
-                  <pic:spPr>
-                    <a:xfrm>
-                      <a:off x="0" y="0"/>
-                      <a:ext cx="5612130" cy="3153410"/>
-                    </a:xfrm>
-                    <a:prstGeom prst="rect">
-                      <a:avLst/>
-                    </a:prstGeom>
-                  </pic:spPr>
-                </pic:pic>
-              </a:graphicData>
-            </a:graphic>
-          </wp:inline>
-        </w:drawing>
-      </w:r>
-    </w:p>
+    <w:p/>
     <w:p>
       <w:r>
         <w:t>Actualización de repositorio Jennifer</w:t>
-      </w:r>
-    </w:p>
-    <w:p>
-      <w:r>
-        <w:rPr>
-          <w:noProof/>
-        </w:rPr>
-        <w:drawing>
-          <wp:inline distT="0" distB="0" distL="0" distR="0" wp14:anchorId="769DD52A" wp14:editId="769DD52B">
-            <wp:extent cx="5612130" cy="3155315"/>
-            <wp:effectExtent l="0" t="0" r="7620" b="6985"/>
-            <wp:docPr id="872344042" name="Imagen 2"/>
-            <wp:cNvGraphicFramePr>
-              <a:graphicFrameLocks xmlns:a="http://schemas.openxmlformats.org/drawingml/2006/main" noChangeAspect="1"/>
-            </wp:cNvGraphicFramePr>
-            <a:graphic xmlns:a="http://schemas.openxmlformats.org/drawingml/2006/main">
-              <a:graphicData uri="http://schemas.openxmlformats.org/drawingml/2006/picture">
-                <pic:pic xmlns:pic="http://schemas.openxmlformats.org/drawingml/2006/picture">
-                  <pic:nvPicPr>
-                    <pic:cNvPr id="872344042" name="Imagen 2"/>
-                    <pic:cNvPicPr>
-                      <a:picLocks noChangeAspect="1" noChangeArrowheads="1"/>
-                    </pic:cNvPicPr>
-                  </pic:nvPicPr>
-                  <pic:blipFill>
-                    <a:blip r:embed="rId7" cstate="print">
-                      <a:extLst>
-                        <a:ext uri="{28A0092B-C50C-407E-A947-70E740481C1C}">
-                          <a14:useLocalDpi xmlns:a14="http://schemas.microsoft.com/office/drawing/2010/main" val="0"/>
-                        </a:ext>
-                      </a:extLst>
-                    </a:blip>
-                    <a:srcRect/>
-                    <a:stretch>
-                      <a:fillRect/>
-                    </a:stretch>
-                  </pic:blipFill>
-                  <pic:spPr>
-                    <a:xfrm>
-                      <a:off x="0" y="0"/>
-                      <a:ext cx="5612130" cy="3155315"/>
-                    </a:xfrm>
-                    <a:prstGeom prst="rect">
-                      <a:avLst/>
-                    </a:prstGeom>
-                    <a:noFill/>
-                    <a:ln>
-                      <a:noFill/>
-                    </a:ln>
-                  </pic:spPr>
-                </pic:pic>
-              </a:graphicData>
-            </a:graphic>
-          </wp:inline>
-        </w:drawing>
       </w:r>
     </w:p>
     <w:p/>
     <w:p/>
     <w:p/>
     <w:p/>
-    <w:p>
-      <w:r>
-        <w:lastRenderedPageBreak/>
+    <w:p/>
+    <w:p>
+      <w:r>
         <w:t xml:space="preserve">WENDY </w:t>
       </w:r>
     </w:p>
-    <w:p>
-      <w:r>
-        <w:rPr>
-          <w:noProof/>
-        </w:rPr>
-        <w:drawing>
-          <wp:inline distT="0" distB="0" distL="0" distR="0" wp14:anchorId="769DD52C" wp14:editId="769DD52D">
-            <wp:extent cx="5612130" cy="3155315"/>
-            <wp:effectExtent l="0" t="0" r="7620" b="6985"/>
-            <wp:docPr id="923012599" name="Imagen 1"/>
-            <wp:cNvGraphicFramePr>
-              <a:graphicFrameLocks xmlns:a="http://schemas.openxmlformats.org/drawingml/2006/main" noChangeAspect="1"/>
-            </wp:cNvGraphicFramePr>
-            <a:graphic xmlns:a="http://schemas.openxmlformats.org/drawingml/2006/main">
-              <a:graphicData uri="http://schemas.openxmlformats.org/drawingml/2006/picture">
-                <pic:pic xmlns:pic="http://schemas.openxmlformats.org/drawingml/2006/picture">
-                  <pic:nvPicPr>
-                    <pic:cNvPr id="923012599" name="Imagen 1"/>
-                    <pic:cNvPicPr>
-                      <a:picLocks noChangeAspect="1"/>
-                    </pic:cNvPicPr>
-                  </pic:nvPicPr>
-                  <pic:blipFill>
-                    <a:blip r:embed="rId8"/>
-                    <a:stretch>
-                      <a:fillRect/>
-                    </a:stretch>
-                  </pic:blipFill>
-                  <pic:spPr>
-                    <a:xfrm>
-                      <a:off x="0" y="0"/>
-                      <a:ext cx="5612130" cy="3155315"/>
-                    </a:xfrm>
-                    <a:prstGeom prst="rect">
-                      <a:avLst/>
-                    </a:prstGeom>
-                  </pic:spPr>
-                </pic:pic>
-              </a:graphicData>
-            </a:graphic>
-          </wp:inline>
-        </w:drawing>
-      </w:r>
-    </w:p>
+    <w:p/>
     <w:p/>
     <w:p>
       <w:pPr>
@@ -195,7 +54,7 @@
                     </pic:cNvPicPr>
                   </pic:nvPicPr>
                   <pic:blipFill>
-                    <a:blip r:embed="rId9"/>
+                    <a:blip r:embed="rId6"/>
                     <a:stretch>
                       <a:fillRect/>
                     </a:stretch>
@@ -252,6 +111,7 @@
         <w:rPr>
           <w:noProof/>
         </w:rPr>
+        <w:lastRenderedPageBreak/>
         <w:drawing>
           <wp:inline distT="0" distB="0" distL="114300" distR="114300" wp14:anchorId="769DD530" wp14:editId="769DD531">
             <wp:extent cx="5607050" cy="2631440"/>
@@ -270,7 +130,7 @@
                     </pic:cNvPicPr>
                   </pic:nvPicPr>
                   <pic:blipFill>
-                    <a:blip r:embed="rId10"/>
+                    <a:blip r:embed="rId7"/>
                     <a:stretch>
                       <a:fillRect/>
                     </a:stretch>
@@ -324,7 +184,7 @@
                     </pic:cNvPicPr>
                   </pic:nvPicPr>
                   <pic:blipFill>
-                    <a:blip r:embed="rId11"/>
+                    <a:blip r:embed="rId8"/>
                     <a:stretch>
                       <a:fillRect/>
                     </a:stretch>
@@ -387,59 +247,6 @@
       <w:pPr>
         <w:ind w:firstLine="708"/>
       </w:pPr>
-      <w:r>
-        <w:rPr>
-          <w:noProof/>
-        </w:rPr>
-        <w:drawing>
-          <wp:inline distT="0" distB="0" distL="0" distR="0" wp14:anchorId="78F6A4A1" wp14:editId="31ED7524">
-            <wp:extent cx="5612130" cy="3155315"/>
-            <wp:effectExtent l="0" t="0" r="7620" b="6985"/>
-            <wp:docPr id="346087007" name="Imagen 2"/>
-            <wp:cNvGraphicFramePr>
-              <a:graphicFrameLocks xmlns:a="http://schemas.openxmlformats.org/drawingml/2006/main" noChangeAspect="1"/>
-            </wp:cNvGraphicFramePr>
-            <a:graphic xmlns:a="http://schemas.openxmlformats.org/drawingml/2006/main">
-              <a:graphicData uri="http://schemas.openxmlformats.org/drawingml/2006/picture">
-                <pic:pic xmlns:pic="http://schemas.openxmlformats.org/drawingml/2006/picture">
-                  <pic:nvPicPr>
-                    <pic:cNvPr id="346087007" name="Imagen 2"/>
-                    <pic:cNvPicPr>
-                      <a:picLocks noChangeAspect="1" noChangeArrowheads="1"/>
-                    </pic:cNvPicPr>
-                  </pic:nvPicPr>
-                  <pic:blipFill>
-                    <a:blip r:embed="rId12" cstate="print">
-                      <a:extLst>
-                        <a:ext uri="{28A0092B-C50C-407E-A947-70E740481C1C}">
-                          <a14:useLocalDpi xmlns:a14="http://schemas.microsoft.com/office/drawing/2010/main" val="0"/>
-                        </a:ext>
-                      </a:extLst>
-                    </a:blip>
-                    <a:srcRect/>
-                    <a:stretch>
-                      <a:fillRect/>
-                    </a:stretch>
-                  </pic:blipFill>
-                  <pic:spPr>
-                    <a:xfrm>
-                      <a:off x="0" y="0"/>
-                      <a:ext cx="5612130" cy="3155315"/>
-                    </a:xfrm>
-                    <a:prstGeom prst="rect">
-                      <a:avLst/>
-                    </a:prstGeom>
-                    <a:noFill/>
-                    <a:ln>
-                      <a:noFill/>
-                    </a:ln>
-                  </pic:spPr>
-                </pic:pic>
-              </a:graphicData>
-            </a:graphic>
-          </wp:inline>
-        </w:drawing>
-      </w:r>
     </w:p>
     <w:p>
       <w:pPr>
@@ -473,7 +280,7 @@
                     <pic:cNvPicPr/>
                   </pic:nvPicPr>
                   <pic:blipFill>
-                    <a:blip r:embed="rId13"/>
+                    <a:blip r:embed="rId9"/>
                     <a:stretch>
                       <a:fillRect/>
                     </a:stretch>
@@ -555,7 +362,7 @@
                     <pic:cNvPicPr/>
                   </pic:nvPicPr>
                   <pic:blipFill>
-                    <a:blip r:embed="rId14">
+                    <a:blip r:embed="rId10">
                       <a:extLst>
                         <a:ext uri="{28A0092B-C50C-407E-A947-70E740481C1C}">
                           <a14:useLocalDpi xmlns:a14="http://schemas.microsoft.com/office/drawing/2010/main" val="0"/>

</xml_diff>